<commit_message>
Diagramas de robustez y secuencia CU 25
Se realizan los diagramas de robustez y secuencia del CU 25 - Consultar
gastos, se actualiza su descripción.
</commit_message>
<xml_diff>
--- a/Diseño/Descripciones de casos de uso/Descripción CU 25.docx
+++ b/Diseño/Descripciones de casos de uso/Descripción CU 25.docx
@@ -431,7 +431,23 @@
                 <w:sz w:val="24"/>
                 <w:szCs w:val="24"/>
               </w:rPr>
-              <w:t>El sistema muestra la ventana de consulta de gastos.</w:t>
+              <w:t xml:space="preserve">El sistema muestra la </w:t>
+            </w:r>
+            <w:r>
+              <w:rPr>
+                <w:rFonts w:ascii="Arial" w:hAnsi="Arial" w:cs="Arial"/>
+                <w:sz w:val="24"/>
+                <w:szCs w:val="24"/>
+              </w:rPr>
+              <w:t>selección del periodo de consulta</w:t>
+            </w:r>
+            <w:r>
+              <w:rPr>
+                <w:rFonts w:ascii="Arial" w:hAnsi="Arial" w:cs="Arial"/>
+                <w:sz w:val="24"/>
+                <w:szCs w:val="24"/>
+              </w:rPr>
+              <w:t>.</w:t>
             </w:r>
           </w:p>
           <w:p>
@@ -537,6 +553,46 @@
                 <w:szCs w:val="24"/>
               </w:rPr>
             </w:pPr>
+            <w:r>
+              <w:rPr>
+                <w:rFonts w:ascii="Arial" w:hAnsi="Arial" w:cs="Arial"/>
+                <w:sz w:val="24"/>
+                <w:szCs w:val="24"/>
+              </w:rPr>
+              <w:t>No hay gastos registrados.</w:t>
+            </w:r>
+          </w:p>
+          <w:p>
+            <w:pPr>
+              <w:spacing w:line="240" w:lineRule="auto"/>
+              <w:jc w:val="both"/>
+              <w:rPr>
+                <w:rFonts w:ascii="Arial" w:hAnsi="Arial" w:cs="Arial"/>
+                <w:sz w:val="24"/>
+                <w:szCs w:val="24"/>
+              </w:rPr>
+            </w:pPr>
+          </w:p>
+          <w:p>
+            <w:pPr>
+              <w:spacing w:line="240" w:lineRule="auto"/>
+              <w:jc w:val="both"/>
+              <w:rPr>
+                <w:rFonts w:ascii="Arial" w:hAnsi="Arial" w:cs="Arial"/>
+                <w:sz w:val="24"/>
+                <w:szCs w:val="24"/>
+              </w:rPr>
+            </w:pPr>
+            <w:r>
+              <w:rPr>
+                <w:rFonts w:ascii="Arial" w:hAnsi="Arial" w:cs="Arial"/>
+                <w:sz w:val="24"/>
+                <w:szCs w:val="24"/>
+              </w:rPr>
+              <w:t>2.1. El sistema muestra un mensaje informando que no existen gastos registrados.</w:t>
+            </w:r>
+            <w:bookmarkStart w:id="0" w:name="_GoBack"/>
+            <w:bookmarkEnd w:id="0"/>
           </w:p>
         </w:tc>
       </w:tr>
@@ -636,8 +692,6 @@
               </w:rPr>
               <w:t>El sistema muestra un mensaje informando sobre el error.</w:t>
             </w:r>
-            <w:bookmarkStart w:id="0" w:name="_GoBack"/>
-            <w:bookmarkEnd w:id="0"/>
           </w:p>
         </w:tc>
       </w:tr>

</xml_diff>